<commit_message>
Updated Instrcutions and Python Crashkurs
</commit_message>
<xml_diff>
--- a/Instructions for running python.docx
+++ b/Instructions for running python.docx
@@ -1,427 +1,650 @@
 
 <file path=word/document.xml><?xml version="1.0" encoding="utf-8"?>
-<w:document xmlns:wpc="http://schemas.microsoft.com/office/word/2010/wordprocessingCanvas" xmlns:cx="http://schemas.microsoft.com/office/drawing/2014/chartex" xmlns:cx1="http://schemas.microsoft.com/office/drawing/2015/9/8/chartex" xmlns:cx2="http://schemas.microsoft.com/office/drawing/2015/10/21/chartex" xmlns:cx3="http://schemas.microsoft.com/office/drawing/2016/5/9/chartex" xmlns:cx4="http://schemas.microsoft.com/office/drawing/2016/5/10/chartex" xmlns:cx5="http://schemas.microsoft.com/office/drawing/2016/5/11/chartex" xmlns:cx6="http://schemas.microsoft.com/office/drawing/2016/5/12/chartex" xmlns:cx7="http://schemas.microsoft.com/office/drawing/2016/5/13/chartex" xmlns:cx8="http://schemas.microsoft.com/office/drawing/2016/5/14/chartex" xmlns:mc="http://schemas.openxmlformats.org/markup-compatibility/2006" xmlns:aink="http://schemas.microsoft.com/office/drawing/2016/ink" xmlns:am3d="http://schemas.microsoft.com/office/drawing/2017/model3d" xmlns:o="urn:schemas-microsoft-com:office:office" xmlns:oel="http://schemas.microsoft.com/office/2019/extlst" xmlns:r="http://schemas.openxmlformats.org/officeDocument/2006/relationships" xmlns:m="http://schemas.openxmlformats.org/officeDocument/2006/math" xmlns:v="urn:schemas-microsoft-com:vml" xmlns:wp14="http://schemas.microsoft.com/office/word/2010/wordprocessingDrawing" xmlns:wp="http://schemas.openxmlformats.org/drawingml/2006/wordprocessingDrawing" xmlns:w10="urn:schemas-microsoft-com:office:word" xmlns:w="http://schemas.openxmlformats.org/wordprocessingml/2006/main" xmlns:w14="http://schemas.microsoft.com/office/word/2010/wordml" xmlns:w15="http://schemas.microsoft.com/office/word/2012/wordml" xmlns:w16cex="http://schemas.microsoft.com/office/word/2018/wordml/cex" xmlns:w16cid="http://schemas.microsoft.com/office/word/2016/wordml/cid" xmlns:w16="http://schemas.microsoft.com/office/word/2018/wordml" xmlns:w16sdtdh="http://schemas.microsoft.com/office/word/2020/wordml/sdtdatahash" xmlns:w16se="http://schemas.microsoft.com/office/word/2015/wordml/symex" xmlns:wpg="http://schemas.microsoft.com/office/word/2010/wordprocessingGroup" xmlns:wpi="http://schemas.microsoft.com/office/word/2010/wordprocessingInk" xmlns:wne="http://schemas.microsoft.com/office/word/2006/wordml" xmlns:wps="http://schemas.microsoft.com/office/word/2010/wordprocessingShape" mc:Ignorable="w14 w15 w16se w16cid w16 w16cex w16sdtdh wp14">
+<w:document xmlns:o="urn:schemas-microsoft-com:office:office" xmlns:r="http://schemas.openxmlformats.org/officeDocument/2006/relationships" xmlns:v="urn:schemas-microsoft-com:vml" xmlns:w="http://schemas.openxmlformats.org/wordprocessingml/2006/main" xmlns:w10="urn:schemas-microsoft-com:office:word" xmlns:wp="http://schemas.openxmlformats.org/drawingml/2006/wordprocessingDrawing" xmlns:wps="http://schemas.microsoft.com/office/word/2010/wordprocessingShape" xmlns:wpg="http://schemas.microsoft.com/office/word/2010/wordprocessingGroup" xmlns:mc="http://schemas.openxmlformats.org/markup-compatibility/2006" xmlns:wp14="http://schemas.microsoft.com/office/word/2010/wordprocessingDrawing" xmlns:w14="http://schemas.microsoft.com/office/word/2010/wordml" xmlns:w15="http://schemas.microsoft.com/office/word/2012/wordml" mc:Ignorable="w14 wp14 w15">
   <w:body>
     <w:p>
-      <w:r>
+      <w:pPr>
+        <w:pStyle w:val="Normal"/>
+        <w:rPr/>
+      </w:pPr>
+      <w:r>
+        <w:rPr/>
         <w:t>Instructions for running python</w:t>
       </w:r>
     </w:p>
-    <w:p/>
-    <w:p/>
-    <w:p>
-      <w:pPr>
-        <w:pStyle w:val="Listenabsatz"/>
+    <w:p>
+      <w:pPr>
+        <w:pStyle w:val="Normal"/>
+        <w:rPr/>
+      </w:pPr>
+      <w:r>
+        <w:rPr/>
+      </w:r>
+    </w:p>
+    <w:p>
+      <w:pPr>
+        <w:pStyle w:val="ListParagraph"/>
         <w:numPr>
           <w:ilvl w:val="0"/>
           <w:numId w:val="1"/>
         </w:numPr>
-      </w:pPr>
-      <w:r>
-        <w:t xml:space="preserve">Navigate to </w:t>
-      </w:r>
-      <w:hyperlink r:id="rId5" w:history="1">
+        <w:rPr/>
+      </w:pPr>
+      <w:r>
+        <w:rPr/>
+        <w:t xml:space="preserve">I recommend </w:t>
+      </w:r>
+      <w:r>
+        <w:rPr/>
+        <w:t>using</w:t>
+      </w:r>
+      <w:r>
+        <w:rPr/>
+        <w:t xml:space="preserve"> VisualStudio Code (not VisualStudio!) as an editor, while not using Jupyter Notebooks: </w:t>
+      </w:r>
+      <w:hyperlink r:id="rId2">
         <w:r>
           <w:rPr>
-            <w:rStyle w:val="Hyperlink"/>
+            <w:rStyle w:val="InternetLink"/>
+          </w:rPr>
+          <w:t>https://code.visualstudio.com/</w:t>
+        </w:r>
+      </w:hyperlink>
+      <w:r>
+        <w:rPr/>
+        <w:t xml:space="preserve">. </w:t>
+      </w:r>
+      <w:r>
+        <w:rPr/>
+        <w:t>All code editors are fine though.</w:t>
+      </w:r>
+    </w:p>
+    <w:p>
+      <w:pPr>
+        <w:pStyle w:val="ListParagraph"/>
+        <w:numPr>
+          <w:ilvl w:val="0"/>
+          <w:numId w:val="0"/>
+        </w:numPr>
+        <w:ind w:hanging="0"/>
+        <w:rPr/>
+      </w:pPr>
+      <w:r>
+        <w:rPr/>
+      </w:r>
+    </w:p>
+    <w:p>
+      <w:pPr>
+        <w:pStyle w:val="ListParagraph"/>
+        <w:numPr>
+          <w:ilvl w:val="0"/>
+          <w:numId w:val="1"/>
+        </w:numPr>
+        <w:rPr/>
+      </w:pPr>
+      <w:r>
+        <w:rPr/>
+        <w:t xml:space="preserve">Navigate to </w:t>
+      </w:r>
+      <w:hyperlink r:id="rId3">
+        <w:r>
+          <w:rPr>
+            <w:rStyle w:val="InternetLink"/>
           </w:rPr>
           <w:t>https://www.anaconda.com/</w:t>
         </w:r>
       </w:hyperlink>
       <w:r>
-        <w:t xml:space="preserve"> and download </w:t>
-      </w:r>
-      <w:r>
-        <w:t>mini</w:t>
-      </w:r>
-      <w:r>
-        <w:t>conda</w:t>
-      </w:r>
-    </w:p>
-    <w:p>
-      <w:pPr>
-        <w:pStyle w:val="Listenabsatz"/>
+        <w:rPr/>
+        <w:t xml:space="preserve"> and download miniconda</w:t>
+      </w:r>
+    </w:p>
+    <w:p>
+      <w:pPr>
+        <w:pStyle w:val="ListParagraph"/>
         <w:numPr>
           <w:ilvl w:val="1"/>
           <w:numId w:val="1"/>
         </w:numPr>
-      </w:pPr>
-      <w:r>
+        <w:rPr/>
+      </w:pPr>
+      <w:r>
+        <w:rPr/>
         <w:t>This is an installer for a package manager called conda. Python is the programming language but there is a whole ecosystem including code editors, interactive notebooks and millions of packages. Packages are scripts that others wrote for you like for instance scikit-learn which is a package that includes a lot of machine learning tools. You will get to know all the different things in python over time.</w:t>
       </w:r>
     </w:p>
     <w:p>
       <w:pPr>
-        <w:pStyle w:val="Listenabsatz"/>
+        <w:pStyle w:val="ListParagraph"/>
         <w:numPr>
           <w:ilvl w:val="1"/>
           <w:numId w:val="1"/>
         </w:numPr>
-      </w:pPr>
-      <w:r>
-        <w:t>Install miniconda</w:t>
-      </w:r>
-    </w:p>
-    <w:p>
-      <w:pPr>
-        <w:pStyle w:val="Listenabsatz"/>
+        <w:rPr/>
+      </w:pPr>
+      <w:r>
+        <w:rPr/>
+        <w:t xml:space="preserve">Install miniconda. </w:t>
+      </w:r>
+      <w:r>
+        <w:rPr/>
+        <w:t>IMPORTANT ON WINDOWS: Make sure you set the option for adding miniconda to your PATH environment variable during the installation process, so that the conda commands are found in the command prompt. The default option for this is not to add it, so make sure to CHECK THAT BOX when it comes up</w:t>
+      </w:r>
+    </w:p>
+    <w:p>
+      <w:pPr>
+        <w:pStyle w:val="ListParagraph"/>
         <w:numPr>
           <w:ilvl w:val="1"/>
           <w:numId w:val="1"/>
         </w:numPr>
-      </w:pPr>
-      <w:r>
+        <w:rPr/>
+      </w:pPr>
+      <w:r>
+        <w:rPr/>
         <w:t>Installing the base python version from python.org is not recommended for beginners</w:t>
       </w:r>
     </w:p>
     <w:p>
       <w:pPr>
-        <w:pStyle w:val="Listenabsatz"/>
+        <w:pStyle w:val="ListParagraph"/>
+        <w:numPr>
+          <w:ilvl w:val="0"/>
+          <w:numId w:val="0"/>
+        </w:numPr>
+        <w:ind w:left="1440" w:hanging="0"/>
+        <w:rPr/>
+      </w:pPr>
+      <w:r>
+        <w:rPr/>
+      </w:r>
+    </w:p>
+    <w:p>
+      <w:pPr>
+        <w:pStyle w:val="ListParagraph"/>
+        <w:numPr>
+          <w:ilvl w:val="0"/>
+          <w:numId w:val="1"/>
+        </w:numPr>
+        <w:rPr/>
+      </w:pPr>
+      <w:r>
+        <w:rPr/>
+        <w:t>Create a virtual environment. A virtual environment lets you build your own environment. This way you can avoid changing your whole system. Possibly incompatible packages/versions for different projects can be separated.</w:t>
+      </w:r>
+    </w:p>
+    <w:p>
+      <w:pPr>
+        <w:pStyle w:val="ListParagraph"/>
         <w:numPr>
           <w:ilvl w:val="1"/>
           <w:numId w:val="1"/>
         </w:numPr>
-      </w:pPr>
-      <w:r>
-        <w:t>If you are using one of the PCs in the PC room, you won’t have sufficient rights to let conda run its scripts in the Windows command prompt. Type “conda install console_shortcut”</w:t>
-      </w:r>
-      <w:r>
-        <w:t xml:space="preserve"> in the windows command prompt(Eingabeaufforderung)</w:t>
-      </w:r>
-      <w:r>
-        <w:t xml:space="preserve"> to get the Anaconda command prompt(if you installed anaconda instead of miniconda this will already be preinstalled).</w:t>
-      </w:r>
-    </w:p>
-    <w:p>
-      <w:pPr>
-        <w:pStyle w:val="Listenabsatz"/>
-        <w:ind w:left="1440"/>
-      </w:pPr>
-      <w:r>
-        <w:t>Open the Anaconda command prompt instead of the Windows command prompt.</w:t>
-      </w:r>
-    </w:p>
-    <w:p>
-      <w:pPr>
-        <w:pStyle w:val="Listenabsatz"/>
+        <w:rPr/>
+      </w:pPr>
+      <w:r>
+        <w:rPr/>
+        <w:t>Open a terminal in VSCode(Terminal→New</w:t>
+      </w:r>
+      <w:r>
+        <w:rPr/>
+        <w:t xml:space="preserve"> terminal) or elsewhere(Terminal, Windows Powershell, Anaconda Powershell/...)</w:t>
+      </w:r>
+    </w:p>
+    <w:p>
+      <w:pPr>
+        <w:pStyle w:val="ListParagraph"/>
+        <w:numPr>
+          <w:ilvl w:val="1"/>
+          <w:numId w:val="1"/>
+        </w:numPr>
+        <w:rPr/>
+      </w:pPr>
+      <w:r>
+        <w:rPr/>
+        <w:t xml:space="preserve">Type “conda create -n </w:t>
+      </w:r>
+      <w:r>
+        <w:rPr/>
+        <w:t>test_env</w:t>
+      </w:r>
+      <w:r>
+        <w:rPr/>
+        <w:t xml:space="preserve">” to create a new virtual environment </w:t>
+      </w:r>
+      <w:r>
+        <w:rPr/>
+        <w:t>test_env, maybe you’ll have to type “conda inti” before</w:t>
+      </w:r>
+      <w:r>
+        <w:rPr/>
+        <w:t>. Th</w:t>
+      </w:r>
+      <w:r>
+        <w:rPr/>
+        <w:t>e new envirnoment</w:t>
+      </w:r>
+      <w:r>
+        <w:rPr/>
+        <w:t xml:space="preserve"> won’t have any packages, so that we can get used to creating our own environment.</w:t>
+      </w:r>
+    </w:p>
+    <w:p>
+      <w:pPr>
+        <w:pStyle w:val="ListParagraph"/>
+        <w:numPr>
+          <w:ilvl w:val="1"/>
+          <w:numId w:val="1"/>
+        </w:numPr>
+        <w:rPr/>
+      </w:pPr>
+      <w:r>
+        <w:rPr/>
+        <w:t xml:space="preserve">Activate the environment with “conda activate </w:t>
+      </w:r>
+      <w:r>
+        <w:rPr/>
+        <w:t>test_env</w:t>
+      </w:r>
+      <w:r>
+        <w:rPr/>
+        <w:t>”.</w:t>
+      </w:r>
+    </w:p>
+    <w:p>
+      <w:pPr>
+        <w:pStyle w:val="ListParagraph"/>
+        <w:numPr>
+          <w:ilvl w:val="1"/>
+          <w:numId w:val="1"/>
+        </w:numPr>
+        <w:rPr/>
+      </w:pPr>
+      <w:r>
+        <w:rPr/>
+        <w:t>Install a few basic packages: “conda install numpy”, which install a powerful library for calculations with vectors, matrices, and tensors. “conda install notebook” to install Jupyter Notebook, a code editor, which lets you execute python commands step by step.</w:t>
+      </w:r>
+    </w:p>
+    <w:p>
+      <w:pPr>
+        <w:pStyle w:val="ListParagraph"/>
         <w:numPr>
           <w:ilvl w:val="0"/>
           <w:numId w:val="1"/>
         </w:numPr>
-      </w:pPr>
-      <w:r>
-        <w:t>Create a virtual environment</w:t>
-      </w:r>
-      <w:r>
-        <w:t>. A virtual environment lets you build your own environment. This way you can avoid changing your whole system. Possibly incompatible packages/versions for different projects can be separated.</w:t>
-      </w:r>
-    </w:p>
-    <w:p>
-      <w:pPr>
-        <w:pStyle w:val="Listenabsatz"/>
+        <w:rPr/>
+      </w:pPr>
+      <w:r>
+        <w:rPr/>
+        <w:t>Open a jupyter lab notebook</w:t>
+      </w:r>
+    </w:p>
+    <w:p>
+      <w:pPr>
+        <w:pStyle w:val="ListParagraph"/>
         <w:numPr>
           <w:ilvl w:val="1"/>
           <w:numId w:val="1"/>
         </w:numPr>
-      </w:pPr>
-      <w:r>
-        <w:t xml:space="preserve">Type “conda create -n </w:t>
-      </w:r>
-      <w:r>
-        <w:t>ml4chem” to create a new virtual environment ml4chem. This won’t have any packages, so that we can get used to creating our own environment.</w:t>
-      </w:r>
-    </w:p>
-    <w:p>
-      <w:pPr>
-        <w:pStyle w:val="Listenabsatz"/>
+        <w:rPr/>
+      </w:pPr>
+      <w:r>
+        <w:rPr/>
+        <w:t>Type “jupyter notebook”</w:t>
+      </w:r>
+    </w:p>
+    <w:p>
+      <w:pPr>
+        <w:pStyle w:val="ListParagraph"/>
         <w:numPr>
           <w:ilvl w:val="1"/>
           <w:numId w:val="1"/>
         </w:numPr>
-      </w:pPr>
-      <w:r>
-        <w:t>Activate the environment with “conda activate ml4chem”.</w:t>
-      </w:r>
-    </w:p>
-    <w:p>
-      <w:pPr>
-        <w:pStyle w:val="Listenabsatz"/>
-        <w:numPr>
-          <w:ilvl w:val="1"/>
-          <w:numId w:val="1"/>
-        </w:numPr>
-      </w:pPr>
-      <w:r>
-        <w:t xml:space="preserve">Install a few basic packages: “conda install numpy”, which install a powerful library for calculations with vectors, </w:t>
-      </w:r>
-      <w:r>
-        <w:t>matrices,</w:t>
-      </w:r>
-      <w:r>
-        <w:t xml:space="preserve"> and tensors. “conda install notebook” to install Jupyter Notebook, a code editor, which </w:t>
-      </w:r>
-      <w:r>
-        <w:t>lets</w:t>
-      </w:r>
-      <w:r>
-        <w:t xml:space="preserve"> you execute python commands step by step.</w:t>
-      </w:r>
-    </w:p>
-    <w:p>
-      <w:pPr>
-        <w:pStyle w:val="Listenabsatz"/>
-        <w:numPr>
-          <w:ilvl w:val="0"/>
-          <w:numId w:val="1"/>
-        </w:numPr>
-      </w:pPr>
-      <w:r>
-        <w:t>Open a jupyter lab notebook</w:t>
-      </w:r>
-    </w:p>
-    <w:p>
-      <w:pPr>
-        <w:pStyle w:val="Listenabsatz"/>
-        <w:numPr>
-          <w:ilvl w:val="1"/>
-          <w:numId w:val="1"/>
-        </w:numPr>
-      </w:pPr>
-      <w:r>
-        <w:t>T</w:t>
-      </w:r>
-      <w:r>
-        <w:t xml:space="preserve">ype “jupyter </w:t>
-      </w:r>
-      <w:r>
-        <w:t>notebook</w:t>
-      </w:r>
-      <w:r>
-        <w:t>”</w:t>
-      </w:r>
-    </w:p>
-    <w:p>
-      <w:pPr>
-        <w:pStyle w:val="Listenabsatz"/>
-        <w:numPr>
-          <w:ilvl w:val="1"/>
-          <w:numId w:val="1"/>
-        </w:numPr>
-      </w:pPr>
-      <w:r>
-        <w:t xml:space="preserve">Load the file </w:t>
-      </w:r>
-      <w:r>
-        <w:t>0_Python</w:t>
-      </w:r>
-      <w:r>
-        <w:t>_</w:t>
-      </w:r>
-      <w:r>
-        <w:t>Crashurs.ipynb</w:t>
-      </w:r>
-      <w:r>
-        <w:t xml:space="preserve"> into jupyter and run the individual cells</w:t>
-      </w:r>
-    </w:p>
-    <w:p>
-      <w:pPr>
-        <w:pStyle w:val="Listenabsatz"/>
-        <w:ind w:left="1440"/>
-      </w:pPr>
-    </w:p>
-    <w:p>
-      <w:pPr>
-        <w:pStyle w:val="Listenabsatz"/>
-        <w:numPr>
-          <w:ilvl w:val="0"/>
-          <w:numId w:val="1"/>
-        </w:numPr>
-      </w:pPr>
-      <w:r>
-        <w:t>I recommend you use VisualStudio Code (not VisualStudio!) as an editor, while not using Jupyter Notebooks.</w:t>
-      </w:r>
-    </w:p>
-    <w:p>
-      <w:pPr>
-        <w:pStyle w:val="Listenabsatz"/>
-        <w:numPr>
-          <w:ilvl w:val="1"/>
-          <w:numId w:val="1"/>
-        </w:numPr>
+        <w:rPr/>
+      </w:pPr>
+      <w:r>
+        <w:rPr/>
+        <w:t>Load the file 0_Python_Crashurs.ipynb into jupyter and run the individual cells</w:t>
+      </w:r>
+    </w:p>
+    <w:p>
+      <w:pPr>
+        <w:pStyle w:val="Normal"/>
+        <w:rPr/>
+      </w:pPr>
+      <w:r>
+        <w:rPr/>
+      </w:r>
+    </w:p>
+    <w:p>
+      <w:pPr>
+        <w:pStyle w:val="Normal"/>
+        <w:rPr/>
+      </w:pPr>
+      <w:r>
+        <w:rPr/>
+        <w:t xml:space="preserve">If all of this fails and you happen to have a google account, you can also run a jupyter notebook </w:t>
+      </w:r>
+      <w:r>
+        <w:rPr/>
+        <w:t xml:space="preserve">very flexibly </w:t>
+      </w:r>
+      <w:r>
+        <w:rPr/>
+        <w:t>on the google cloud here:</w:t>
+      </w:r>
+    </w:p>
+    <w:p>
+      <w:pPr>
+        <w:pStyle w:val="Normal"/>
+        <w:rPr/>
+      </w:pPr>
+      <w:r>
+        <w:rPr/>
+      </w:r>
+    </w:p>
+    <w:p>
+      <w:pPr>
+        <w:pStyle w:val="Normal"/>
+        <w:rPr/>
+      </w:pPr>
+      <w:r>
         <w:rPr>
-          <w:rStyle w:val="Hyperlink"/>
-          <w:color w:val="auto"/>
-          <w:u w:val="none"/>
+          <w:rStyle w:val="InternetLink"/>
         </w:rPr>
-      </w:pPr>
-      <w:hyperlink r:id="rId6" w:history="1">
-        <w:r>
-          <w:rPr>
-            <w:rStyle w:val="Hyperlink"/>
-          </w:rPr>
-          <w:t>https://code.visualstudio.com/</w:t>
-        </w:r>
-      </w:hyperlink>
-    </w:p>
-    <w:p>
-      <w:pPr>
-        <w:pStyle w:val="Listenabsatz"/>
-      </w:pPr>
-    </w:p>
-    <w:p/>
-    <w:p>
-      <w:r>
-        <w:t>If all of this fails and you happen to have a google account, you can also run a jupyter notebook on the google cloud here:</w:t>
-      </w:r>
-    </w:p>
-    <w:p/>
-    <w:p>
-      <w:hyperlink r:id="rId7" w:history="1">
-        <w:r>
-          <w:rPr>
-            <w:rStyle w:val="Hyperlink"/>
-          </w:rPr>
-          <w:t>https://colab.research.google.com/drive/1RSoFMl1lvYvzqP-dD5A-zmSc-fckSygb?usp=sharing</w:t>
-        </w:r>
-      </w:hyperlink>
-    </w:p>
-    <w:p>
-      <w:pPr>
-        <w:ind w:left="1080"/>
-      </w:pPr>
+        <w:t>https://colab.research.google.com</w:t>
+      </w:r>
     </w:p>
     <w:sectPr>
+      <w:type w:val="nextPage"/>
       <w:pgSz w:w="11906" w:h="16838"/>
-      <w:pgMar w:top="1440" w:right="1440" w:bottom="1440" w:left="1440" w:header="708" w:footer="708" w:gutter="0"/>
-      <w:cols w:space="708"/>
-      <w:docGrid w:linePitch="360"/>
+      <w:pgMar w:left="1440" w:right="1440" w:gutter="0" w:header="0" w:top="1440" w:footer="0" w:bottom="1440"/>
+      <w:pgNumType w:fmt="decimal"/>
+      <w:formProt w:val="false"/>
+      <w:textDirection w:val="lrTb"/>
+      <w:docGrid w:type="default" w:linePitch="360" w:charSpace="0"/>
     </w:sectPr>
   </w:body>
 </w:document>
 </file>
 
 <file path=word/numbering.xml><?xml version="1.0" encoding="utf-8"?>
-<w:numbering xmlns:wpc="http://schemas.microsoft.com/office/word/2010/wordprocessingCanvas" xmlns:cx="http://schemas.microsoft.com/office/drawing/2014/chartex" xmlns:cx1="http://schemas.microsoft.com/office/drawing/2015/9/8/chartex" xmlns:cx2="http://schemas.microsoft.com/office/drawing/2015/10/21/chartex" xmlns:cx3="http://schemas.microsoft.com/office/drawing/2016/5/9/chartex" xmlns:cx4="http://schemas.microsoft.com/office/drawing/2016/5/10/chartex" xmlns:cx5="http://schemas.microsoft.com/office/drawing/2016/5/11/chartex" xmlns:cx6="http://schemas.microsoft.com/office/drawing/2016/5/12/chartex" xmlns:cx7="http://schemas.microsoft.com/office/drawing/2016/5/13/chartex" xmlns:cx8="http://schemas.microsoft.com/office/drawing/2016/5/14/chartex" xmlns:mc="http://schemas.openxmlformats.org/markup-compatibility/2006" xmlns:aink="http://schemas.microsoft.com/office/drawing/2016/ink" xmlns:am3d="http://schemas.microsoft.com/office/drawing/2017/model3d" xmlns:o="urn:schemas-microsoft-com:office:office" xmlns:oel="http://schemas.microsoft.com/office/2019/extlst" xmlns:r="http://schemas.openxmlformats.org/officeDocument/2006/relationships" xmlns:m="http://schemas.openxmlformats.org/officeDocument/2006/math" xmlns:v="urn:schemas-microsoft-com:vml" xmlns:wp14="http://schemas.microsoft.com/office/word/2010/wordprocessingDrawing" xmlns:wp="http://schemas.openxmlformats.org/drawingml/2006/wordprocessingDrawing" xmlns:w10="urn:schemas-microsoft-com:office:word" xmlns:w="http://schemas.openxmlformats.org/wordprocessingml/2006/main" xmlns:w14="http://schemas.microsoft.com/office/word/2010/wordml" xmlns:w15="http://schemas.microsoft.com/office/word/2012/wordml" xmlns:w16cex="http://schemas.microsoft.com/office/word/2018/wordml/cex" xmlns:w16cid="http://schemas.microsoft.com/office/word/2016/wordml/cid" xmlns:w16="http://schemas.microsoft.com/office/word/2018/wordml" xmlns:w16sdtdh="http://schemas.microsoft.com/office/word/2020/wordml/sdtdatahash" xmlns:w16se="http://schemas.microsoft.com/office/word/2015/wordml/symex" xmlns:wpg="http://schemas.microsoft.com/office/word/2010/wordprocessingGroup" xmlns:wpi="http://schemas.microsoft.com/office/word/2010/wordprocessingInk" xmlns:wne="http://schemas.microsoft.com/office/word/2006/wordml" xmlns:wps="http://schemas.microsoft.com/office/word/2010/wordprocessingShape" mc:Ignorable="w14 w15 w16se w16cid w16 w16cex w16sdtdh wp14">
-  <w:abstractNum w:abstractNumId="0" w15:restartNumberingAfterBreak="0">
-    <w:nsid w:val="42E63C9E"/>
-    <w:multiLevelType w:val="hybridMultilevel"/>
-    <w:tmpl w:val="2B48EA76"/>
-    <w:lvl w:ilvl="0" w:tplc="8D3A74BE">
+<w:numbering xmlns:w="http://schemas.openxmlformats.org/wordprocessingml/2006/main" xmlns:o="urn:schemas-microsoft-com:office:office" xmlns:r="http://schemas.openxmlformats.org/officeDocument/2006/relationships" xmlns:v="urn:schemas-microsoft-com:vml" xmlns:mc="http://schemas.openxmlformats.org/markup-compatibility/2006" xmlns:w14="http://schemas.microsoft.com/office/word/2010/wordml" mc:Ignorable="w14">
+  <w:abstractNum w:abstractNumId="1">
+    <w:lvl w:ilvl="0">
       <w:start w:val="1"/>
       <w:numFmt w:val="decimal"/>
       <w:lvlText w:val="%1."/>
       <w:lvlJc w:val="left"/>
       <w:pPr>
+        <w:tabs>
+          <w:tab w:val="num" w:pos="0"/>
+        </w:tabs>
         <w:ind w:left="720" w:hanging="360"/>
       </w:pPr>
-      <w:rPr>
-        <w:rFonts w:hint="default"/>
-      </w:rPr>
-    </w:lvl>
-    <w:lvl w:ilvl="1" w:tplc="08090019">
+      <w:rPr/>
+    </w:lvl>
+    <w:lvl w:ilvl="1">
       <w:start w:val="1"/>
       <w:numFmt w:val="lowerLetter"/>
       <w:lvlText w:val="%2."/>
       <w:lvlJc w:val="left"/>
       <w:pPr>
+        <w:tabs>
+          <w:tab w:val="num" w:pos="0"/>
+        </w:tabs>
         <w:ind w:left="1440" w:hanging="360"/>
       </w:pPr>
-    </w:lvl>
-    <w:lvl w:ilvl="2" w:tplc="0809001B">
+      <w:rPr/>
+    </w:lvl>
+    <w:lvl w:ilvl="2">
       <w:start w:val="1"/>
       <w:numFmt w:val="lowerRoman"/>
       <w:lvlText w:val="%3."/>
       <w:lvlJc w:val="right"/>
       <w:pPr>
+        <w:tabs>
+          <w:tab w:val="num" w:pos="0"/>
+        </w:tabs>
         <w:ind w:left="2160" w:hanging="180"/>
       </w:pPr>
-    </w:lvl>
-    <w:lvl w:ilvl="3" w:tplc="0809000F" w:tentative="1">
+      <w:rPr/>
+    </w:lvl>
+    <w:lvl w:ilvl="3">
       <w:start w:val="1"/>
       <w:numFmt w:val="decimal"/>
       <w:lvlText w:val="%4."/>
       <w:lvlJc w:val="left"/>
       <w:pPr>
+        <w:tabs>
+          <w:tab w:val="num" w:pos="0"/>
+        </w:tabs>
         <w:ind w:left="2880" w:hanging="360"/>
       </w:pPr>
-    </w:lvl>
-    <w:lvl w:ilvl="4" w:tplc="08090019" w:tentative="1">
+      <w:rPr/>
+    </w:lvl>
+    <w:lvl w:ilvl="4">
       <w:start w:val="1"/>
       <w:numFmt w:val="lowerLetter"/>
       <w:lvlText w:val="%5."/>
       <w:lvlJc w:val="left"/>
       <w:pPr>
+        <w:tabs>
+          <w:tab w:val="num" w:pos="0"/>
+        </w:tabs>
         <w:ind w:left="3600" w:hanging="360"/>
       </w:pPr>
-    </w:lvl>
-    <w:lvl w:ilvl="5" w:tplc="0809001B" w:tentative="1">
+      <w:rPr/>
+    </w:lvl>
+    <w:lvl w:ilvl="5">
       <w:start w:val="1"/>
       <w:numFmt w:val="lowerRoman"/>
       <w:lvlText w:val="%6."/>
       <w:lvlJc w:val="right"/>
       <w:pPr>
+        <w:tabs>
+          <w:tab w:val="num" w:pos="0"/>
+        </w:tabs>
         <w:ind w:left="4320" w:hanging="180"/>
       </w:pPr>
-    </w:lvl>
-    <w:lvl w:ilvl="6" w:tplc="0809000F" w:tentative="1">
+      <w:rPr/>
+    </w:lvl>
+    <w:lvl w:ilvl="6">
       <w:start w:val="1"/>
       <w:numFmt w:val="decimal"/>
       <w:lvlText w:val="%7."/>
       <w:lvlJc w:val="left"/>
       <w:pPr>
+        <w:tabs>
+          <w:tab w:val="num" w:pos="0"/>
+        </w:tabs>
         <w:ind w:left="5040" w:hanging="360"/>
       </w:pPr>
-    </w:lvl>
-    <w:lvl w:ilvl="7" w:tplc="08090019" w:tentative="1">
+      <w:rPr/>
+    </w:lvl>
+    <w:lvl w:ilvl="7">
       <w:start w:val="1"/>
       <w:numFmt w:val="lowerLetter"/>
       <w:lvlText w:val="%8."/>
       <w:lvlJc w:val="left"/>
       <w:pPr>
+        <w:tabs>
+          <w:tab w:val="num" w:pos="0"/>
+        </w:tabs>
         <w:ind w:left="5760" w:hanging="360"/>
       </w:pPr>
-    </w:lvl>
-    <w:lvl w:ilvl="8" w:tplc="0809001B" w:tentative="1">
+      <w:rPr/>
+    </w:lvl>
+    <w:lvl w:ilvl="8">
       <w:start w:val="1"/>
       <w:numFmt w:val="lowerRoman"/>
       <w:lvlText w:val="%9."/>
       <w:lvlJc w:val="right"/>
       <w:pPr>
+        <w:tabs>
+          <w:tab w:val="num" w:pos="0"/>
+        </w:tabs>
         <w:ind w:left="6480" w:hanging="180"/>
       </w:pPr>
+      <w:rPr/>
     </w:lvl>
   </w:abstractNum>
-  <w:num w:numId="1" w16cid:durableId="678892523">
-    <w:abstractNumId w:val="0"/>
+  <w:abstractNum w:abstractNumId="2">
+    <w:lvl w:ilvl="0">
+      <w:start w:val="1"/>
+      <w:numFmt w:val="none"/>
+      <w:suff w:val="nothing"/>
+      <w:lvlText w:val=""/>
+      <w:lvlJc w:val="left"/>
+      <w:pPr>
+        <w:tabs>
+          <w:tab w:val="num" w:pos="0"/>
+        </w:tabs>
+        <w:ind w:left="0" w:hanging="0"/>
+      </w:pPr>
+    </w:lvl>
+    <w:lvl w:ilvl="1">
+      <w:start w:val="1"/>
+      <w:numFmt w:val="none"/>
+      <w:suff w:val="nothing"/>
+      <w:lvlText w:val=""/>
+      <w:lvlJc w:val="left"/>
+      <w:pPr>
+        <w:tabs>
+          <w:tab w:val="num" w:pos="0"/>
+        </w:tabs>
+        <w:ind w:left="0" w:hanging="0"/>
+      </w:pPr>
+    </w:lvl>
+    <w:lvl w:ilvl="2">
+      <w:start w:val="1"/>
+      <w:numFmt w:val="none"/>
+      <w:suff w:val="nothing"/>
+      <w:lvlText w:val=""/>
+      <w:lvlJc w:val="left"/>
+      <w:pPr>
+        <w:tabs>
+          <w:tab w:val="num" w:pos="0"/>
+        </w:tabs>
+        <w:ind w:left="0" w:hanging="0"/>
+      </w:pPr>
+    </w:lvl>
+    <w:lvl w:ilvl="3">
+      <w:start w:val="1"/>
+      <w:numFmt w:val="none"/>
+      <w:suff w:val="nothing"/>
+      <w:lvlText w:val=""/>
+      <w:lvlJc w:val="left"/>
+      <w:pPr>
+        <w:tabs>
+          <w:tab w:val="num" w:pos="0"/>
+        </w:tabs>
+        <w:ind w:left="0" w:hanging="0"/>
+      </w:pPr>
+    </w:lvl>
+    <w:lvl w:ilvl="4">
+      <w:start w:val="1"/>
+      <w:numFmt w:val="none"/>
+      <w:suff w:val="nothing"/>
+      <w:lvlText w:val=""/>
+      <w:lvlJc w:val="left"/>
+      <w:pPr>
+        <w:tabs>
+          <w:tab w:val="num" w:pos="0"/>
+        </w:tabs>
+        <w:ind w:left="0" w:hanging="0"/>
+      </w:pPr>
+    </w:lvl>
+    <w:lvl w:ilvl="5">
+      <w:start w:val="1"/>
+      <w:numFmt w:val="none"/>
+      <w:suff w:val="nothing"/>
+      <w:lvlText w:val=""/>
+      <w:lvlJc w:val="left"/>
+      <w:pPr>
+        <w:tabs>
+          <w:tab w:val="num" w:pos="0"/>
+        </w:tabs>
+        <w:ind w:left="0" w:hanging="0"/>
+      </w:pPr>
+    </w:lvl>
+    <w:lvl w:ilvl="6">
+      <w:start w:val="1"/>
+      <w:numFmt w:val="none"/>
+      <w:suff w:val="nothing"/>
+      <w:lvlText w:val=""/>
+      <w:lvlJc w:val="left"/>
+      <w:pPr>
+        <w:tabs>
+          <w:tab w:val="num" w:pos="0"/>
+        </w:tabs>
+        <w:ind w:left="0" w:hanging="0"/>
+      </w:pPr>
+    </w:lvl>
+    <w:lvl w:ilvl="7">
+      <w:start w:val="1"/>
+      <w:numFmt w:val="none"/>
+      <w:suff w:val="nothing"/>
+      <w:lvlText w:val=""/>
+      <w:lvlJc w:val="left"/>
+      <w:pPr>
+        <w:tabs>
+          <w:tab w:val="num" w:pos="0"/>
+        </w:tabs>
+        <w:ind w:left="0" w:hanging="0"/>
+      </w:pPr>
+    </w:lvl>
+    <w:lvl w:ilvl="8">
+      <w:start w:val="1"/>
+      <w:numFmt w:val="none"/>
+      <w:suff w:val="nothing"/>
+      <w:lvlText w:val=""/>
+      <w:lvlJc w:val="left"/>
+      <w:pPr>
+        <w:tabs>
+          <w:tab w:val="num" w:pos="0"/>
+        </w:tabs>
+        <w:ind w:left="0" w:hanging="0"/>
+      </w:pPr>
+    </w:lvl>
+  </w:abstractNum>
+  <w:num w:numId="1">
+    <w:abstractNumId w:val="1"/>
+  </w:num>
+  <w:num w:numId="2">
+    <w:abstractNumId w:val="2"/>
   </w:num>
 </w:numbering>
 </file>
 
 <file path=word/styles.xml><?xml version="1.0" encoding="utf-8"?>
-<w:styles xmlns:mc="http://schemas.openxmlformats.org/markup-compatibility/2006" xmlns:r="http://schemas.openxmlformats.org/officeDocument/2006/relationships" xmlns:w="http://schemas.openxmlformats.org/wordprocessingml/2006/main" xmlns:w14="http://schemas.microsoft.com/office/word/2010/wordml" xmlns:w15="http://schemas.microsoft.com/office/word/2012/wordml" xmlns:w16cex="http://schemas.microsoft.com/office/word/2018/wordml/cex" xmlns:w16cid="http://schemas.microsoft.com/office/word/2016/wordml/cid" xmlns:w16="http://schemas.microsoft.com/office/word/2018/wordml" xmlns:w16sdtdh="http://schemas.microsoft.com/office/word/2020/wordml/sdtdatahash" xmlns:w16se="http://schemas.microsoft.com/office/word/2015/wordml/symex" mc:Ignorable="w14 w15 w16se w16cid w16 w16cex w16sdtdh">
+<w:styles xmlns:w="http://schemas.openxmlformats.org/wordprocessingml/2006/main" xmlns:w14="http://schemas.microsoft.com/office/word/2010/wordml" xmlns:mc="http://schemas.openxmlformats.org/markup-compatibility/2006" mc:Ignorable="w14">
   <w:docDefaults>
     <w:rPrDefault>
       <w:rPr>
-        <w:rFonts w:asciiTheme="minorHAnsi" w:eastAsiaTheme="minorHAnsi" w:hAnsiTheme="minorHAnsi" w:cstheme="minorBidi"/>
+        <w:rFonts w:ascii="Calibri" w:hAnsi="Calibri" w:eastAsia="Calibri" w:cs="" w:asciiTheme="minorHAnsi" w:cstheme="minorBidi" w:eastAsiaTheme="minorHAnsi" w:hAnsiTheme="minorHAnsi"/>
         <w:sz w:val="24"/>
         <w:szCs w:val="24"/>
         <w:lang w:val="en-US" w:eastAsia="en-US" w:bidi="ar-SA"/>
       </w:rPr>
     </w:rPrDefault>
-    <w:pPrDefault/>
+    <w:pPrDefault>
+      <w:pPr>
+        <w:suppressAutoHyphens w:val="true"/>
+      </w:pPr>
+    </w:pPrDefault>
   </w:docDefaults>
   <w:latentStyles w:defLockedState="0" w:defUIPriority="99" w:defSemiHidden="0" w:defUnhideWhenUsed="0" w:defQFormat="0" w:count="376">
     <w:lsdException w:name="Normal" w:uiPriority="0" w:qFormat="1"/>
     <w:lsdException w:name="heading 1" w:uiPriority="9" w:qFormat="1"/>
-    <w:lsdException w:name="heading 2" w:semiHidden="1" w:uiPriority="9" w:unhideWhenUsed="1" w:qFormat="1"/>
-    <w:lsdException w:name="heading 3" w:semiHidden="1" w:uiPriority="9" w:unhideWhenUsed="1" w:qFormat="1"/>
-    <w:lsdException w:name="heading 4" w:semiHidden="1" w:uiPriority="9" w:unhideWhenUsed="1" w:qFormat="1"/>
-    <w:lsdException w:name="heading 5" w:semiHidden="1" w:uiPriority="9" w:unhideWhenUsed="1" w:qFormat="1"/>
-    <w:lsdException w:name="heading 6" w:semiHidden="1" w:uiPriority="9" w:unhideWhenUsed="1" w:qFormat="1"/>
-    <w:lsdException w:name="heading 7" w:semiHidden="1" w:uiPriority="9" w:unhideWhenUsed="1" w:qFormat="1"/>
-    <w:lsdException w:name="heading 8" w:semiHidden="1" w:uiPriority="9" w:unhideWhenUsed="1" w:qFormat="1"/>
-    <w:lsdException w:name="heading 9" w:semiHidden="1" w:uiPriority="9" w:unhideWhenUsed="1" w:qFormat="1"/>
+    <w:lsdException w:name="heading 2" w:uiPriority="9" w:semiHidden="1" w:unhideWhenUsed="1" w:qFormat="1"/>
+    <w:lsdException w:name="heading 3" w:uiPriority="9" w:semiHidden="1" w:unhideWhenUsed="1" w:qFormat="1"/>
+    <w:lsdException w:name="heading 4" w:uiPriority="9" w:semiHidden="1" w:unhideWhenUsed="1" w:qFormat="1"/>
+    <w:lsdException w:name="heading 5" w:uiPriority="9" w:semiHidden="1" w:unhideWhenUsed="1" w:qFormat="1"/>
+    <w:lsdException w:name="heading 6" w:uiPriority="9" w:semiHidden="1" w:unhideWhenUsed="1" w:qFormat="1"/>
+    <w:lsdException w:name="heading 7" w:uiPriority="9" w:semiHidden="1" w:unhideWhenUsed="1" w:qFormat="1"/>
+    <w:lsdException w:name="heading 8" w:uiPriority="9" w:semiHidden="1" w:unhideWhenUsed="1" w:qFormat="1"/>
+    <w:lsdException w:name="heading 9" w:uiPriority="9" w:semiHidden="1" w:unhideWhenUsed="1" w:qFormat="1"/>
     <w:lsdException w:name="index 1" w:semiHidden="1" w:unhideWhenUsed="1"/>
     <w:lsdException w:name="index 2" w:semiHidden="1" w:unhideWhenUsed="1"/>
     <w:lsdException w:name="index 3" w:semiHidden="1" w:unhideWhenUsed="1"/>
@@ -431,22 +654,22 @@
     <w:lsdException w:name="index 7" w:semiHidden="1" w:unhideWhenUsed="1"/>
     <w:lsdException w:name="index 8" w:semiHidden="1" w:unhideWhenUsed="1"/>
     <w:lsdException w:name="index 9" w:semiHidden="1" w:unhideWhenUsed="1"/>
-    <w:lsdException w:name="toc 1" w:semiHidden="1" w:uiPriority="39" w:unhideWhenUsed="1"/>
-    <w:lsdException w:name="toc 2" w:semiHidden="1" w:uiPriority="39" w:unhideWhenUsed="1"/>
-    <w:lsdException w:name="toc 3" w:semiHidden="1" w:uiPriority="39" w:unhideWhenUsed="1"/>
-    <w:lsdException w:name="toc 4" w:semiHidden="1" w:uiPriority="39" w:unhideWhenUsed="1"/>
-    <w:lsdException w:name="toc 5" w:semiHidden="1" w:uiPriority="39" w:unhideWhenUsed="1"/>
-    <w:lsdException w:name="toc 6" w:semiHidden="1" w:uiPriority="39" w:unhideWhenUsed="1"/>
-    <w:lsdException w:name="toc 7" w:semiHidden="1" w:uiPriority="39" w:unhideWhenUsed="1"/>
-    <w:lsdException w:name="toc 8" w:semiHidden="1" w:uiPriority="39" w:unhideWhenUsed="1"/>
-    <w:lsdException w:name="toc 9" w:semiHidden="1" w:uiPriority="39" w:unhideWhenUsed="1"/>
+    <w:lsdException w:name="toc 1" w:uiPriority="39" w:semiHidden="1" w:unhideWhenUsed="1"/>
+    <w:lsdException w:name="toc 2" w:uiPriority="39" w:semiHidden="1" w:unhideWhenUsed="1"/>
+    <w:lsdException w:name="toc 3" w:uiPriority="39" w:semiHidden="1" w:unhideWhenUsed="1"/>
+    <w:lsdException w:name="toc 4" w:uiPriority="39" w:semiHidden="1" w:unhideWhenUsed="1"/>
+    <w:lsdException w:name="toc 5" w:uiPriority="39" w:semiHidden="1" w:unhideWhenUsed="1"/>
+    <w:lsdException w:name="toc 6" w:uiPriority="39" w:semiHidden="1" w:unhideWhenUsed="1"/>
+    <w:lsdException w:name="toc 7" w:uiPriority="39" w:semiHidden="1" w:unhideWhenUsed="1"/>
+    <w:lsdException w:name="toc 8" w:uiPriority="39" w:semiHidden="1" w:unhideWhenUsed="1"/>
+    <w:lsdException w:name="toc 9" w:uiPriority="39" w:semiHidden="1" w:unhideWhenUsed="1"/>
     <w:lsdException w:name="Normal Indent" w:semiHidden="1" w:unhideWhenUsed="1"/>
     <w:lsdException w:name="footnote text" w:semiHidden="1" w:unhideWhenUsed="1"/>
     <w:lsdException w:name="annotation text" w:semiHidden="1" w:unhideWhenUsed="1"/>
     <w:lsdException w:name="header" w:semiHidden="1" w:unhideWhenUsed="1"/>
     <w:lsdException w:name="footer" w:semiHidden="1" w:unhideWhenUsed="1"/>
     <w:lsdException w:name="index heading" w:semiHidden="1" w:unhideWhenUsed="1"/>
-    <w:lsdException w:name="caption" w:semiHidden="1" w:uiPriority="35" w:unhideWhenUsed="1" w:qFormat="1"/>
+    <w:lsdException w:name="caption" w:uiPriority="35" w:semiHidden="1" w:unhideWhenUsed="1" w:qFormat="1"/>
     <w:lsdException w:name="table of figures" w:semiHidden="1" w:unhideWhenUsed="1"/>
     <w:lsdException w:name="envelope address" w:semiHidden="1" w:unhideWhenUsed="1"/>
     <w:lsdException w:name="envelope return" w:semiHidden="1" w:unhideWhenUsed="1"/>
@@ -477,7 +700,7 @@
     <w:lsdException w:name="Title" w:uiPriority="10" w:qFormat="1"/>
     <w:lsdException w:name="Closing" w:semiHidden="1" w:unhideWhenUsed="1"/>
     <w:lsdException w:name="Signature" w:semiHidden="1" w:unhideWhenUsed="1"/>
-    <w:lsdException w:name="Default Paragraph Font" w:semiHidden="1" w:uiPriority="1" w:unhideWhenUsed="1"/>
+    <w:lsdException w:name="Default Paragraph Font" w:uiPriority="1" w:semiHidden="1" w:unhideWhenUsed="1"/>
     <w:lsdException w:name="Body Text" w:semiHidden="1" w:unhideWhenUsed="1"/>
     <w:lsdException w:name="Body Text Indent" w:semiHidden="1" w:unhideWhenUsed="1"/>
     <w:lsdException w:name="List Continue" w:semiHidden="1" w:unhideWhenUsed="1"/>
@@ -677,8 +900,8 @@
     <w:lsdException w:name="Subtle Reference" w:uiPriority="31" w:qFormat="1"/>
     <w:lsdException w:name="Intense Reference" w:uiPriority="32" w:qFormat="1"/>
     <w:lsdException w:name="Book Title" w:uiPriority="33" w:qFormat="1"/>
-    <w:lsdException w:name="Bibliography" w:semiHidden="1" w:uiPriority="37" w:unhideWhenUsed="1"/>
-    <w:lsdException w:name="TOC Heading" w:semiHidden="1" w:uiPriority="39" w:unhideWhenUsed="1" w:qFormat="1"/>
+    <w:lsdException w:name="Bibliography" w:uiPriority="37" w:semiHidden="1" w:unhideWhenUsed="1"/>
+    <w:lsdException w:name="TOC Heading" w:uiPriority="39" w:semiHidden="1" w:unhideWhenUsed="1" w:qFormat="1"/>
     <w:lsdException w:name="Plain Table 1" w:uiPriority="41"/>
     <w:lsdException w:name="Plain Table 2" w:uiPriority="42"/>
     <w:lsdException w:name="Plain Table 3" w:uiPriority="43"/>
@@ -789,15 +1012,133 @@
     <w:lsdException w:name="Unresolved Mention" w:semiHidden="1" w:unhideWhenUsed="1"/>
     <w:lsdException w:name="Smart Link" w:semiHidden="1" w:unhideWhenUsed="1"/>
   </w:latentStyles>
-  <w:style w:type="paragraph" w:default="1" w:styleId="Standard">
+  <w:style w:type="paragraph" w:styleId="Normal" w:default="1">
     <w:name w:val="Normal"/>
     <w:qFormat/>
+    <w:pPr>
+      <w:widowControl/>
+      <w:bidi w:val="0"/>
+      <w:spacing w:before="0" w:after="0"/>
+      <w:jc w:val="left"/>
+    </w:pPr>
+    <w:rPr>
+      <w:rFonts w:ascii="Calibri" w:hAnsi="Calibri" w:eastAsia="Calibri" w:cs="" w:asciiTheme="minorHAnsi" w:cstheme="minorBidi" w:eastAsiaTheme="minorHAnsi" w:hAnsiTheme="minorHAnsi"/>
+      <w:color w:val="auto"/>
+      <w:kern w:val="0"/>
+      <w:sz w:val="24"/>
+      <w:szCs w:val="24"/>
+      <w:lang w:val="en-US" w:eastAsia="en-US" w:bidi="ar-SA"/>
+    </w:rPr>
   </w:style>
-  <w:style w:type="character" w:default="1" w:styleId="Absatz-Standardschriftart">
+  <w:style w:type="character" w:styleId="DefaultParagraphFont" w:default="1">
     <w:name w:val="Default Paragraph Font"/>
     <w:uiPriority w:val="1"/>
     <w:semiHidden/>
     <w:unhideWhenUsed/>
+    <w:qFormat/>
+    <w:rPr/>
+  </w:style>
+  <w:style w:type="character" w:styleId="InternetLink">
+    <w:name w:val="Hyperlink"/>
+    <w:basedOn w:val="DefaultParagraphFont"/>
+    <w:uiPriority w:val="99"/>
+    <w:unhideWhenUsed/>
+    <w:rsid w:val="003e76fd"/>
+    <w:rPr>
+      <w:color w:val="0563C1" w:themeColor="hyperlink"/>
+      <w:u w:val="single"/>
+    </w:rPr>
+  </w:style>
+  <w:style w:type="character" w:styleId="UnresolvedMention">
+    <w:name w:val="Unresolved Mention"/>
+    <w:basedOn w:val="DefaultParagraphFont"/>
+    <w:uiPriority w:val="99"/>
+    <w:semiHidden/>
+    <w:unhideWhenUsed/>
+    <w:qFormat/>
+    <w:rsid w:val="003e76fd"/>
+    <w:rPr>
+      <w:color w:val="605E5C"/>
+      <w:shd w:fill="E1DFDD" w:val="clear"/>
+    </w:rPr>
+  </w:style>
+  <w:style w:type="paragraph" w:styleId="Heading">
+    <w:name w:val="Heading"/>
+    <w:basedOn w:val="Normal"/>
+    <w:next w:val="TextBody"/>
+    <w:qFormat/>
+    <w:pPr>
+      <w:keepNext w:val="true"/>
+      <w:spacing w:before="240" w:after="120"/>
+    </w:pPr>
+    <w:rPr>
+      <w:rFonts w:ascii="Liberation Sans" w:hAnsi="Liberation Sans" w:eastAsia="Noto Sans CJK SC" w:cs="Lohit Devanagari"/>
+      <w:sz w:val="28"/>
+      <w:szCs w:val="28"/>
+    </w:rPr>
+  </w:style>
+  <w:style w:type="paragraph" w:styleId="TextBody">
+    <w:name w:val="Body Text"/>
+    <w:basedOn w:val="Normal"/>
+    <w:pPr>
+      <w:spacing w:lineRule="auto" w:line="276" w:before="0" w:after="140"/>
+    </w:pPr>
+    <w:rPr/>
+  </w:style>
+  <w:style w:type="paragraph" w:styleId="List">
+    <w:name w:val="List"/>
+    <w:basedOn w:val="TextBody"/>
+    <w:pPr/>
+    <w:rPr>
+      <w:rFonts w:cs="Lohit Devanagari"/>
+    </w:rPr>
+  </w:style>
+  <w:style w:type="paragraph" w:styleId="Caption">
+    <w:name w:val="Caption"/>
+    <w:basedOn w:val="Normal"/>
+    <w:qFormat/>
+    <w:pPr>
+      <w:suppressLineNumbers/>
+      <w:spacing w:before="120" w:after="120"/>
+    </w:pPr>
+    <w:rPr>
+      <w:rFonts w:cs="Lohit Devanagari"/>
+      <w:i/>
+      <w:iCs/>
+      <w:sz w:val="24"/>
+      <w:szCs w:val="24"/>
+    </w:rPr>
+  </w:style>
+  <w:style w:type="paragraph" w:styleId="Index">
+    <w:name w:val="Index"/>
+    <w:basedOn w:val="Normal"/>
+    <w:qFormat/>
+    <w:pPr>
+      <w:suppressLineNumbers/>
+    </w:pPr>
+    <w:rPr>
+      <w:rFonts w:cs="Lohit Devanagari"/>
+    </w:rPr>
+  </w:style>
+  <w:style w:type="paragraph" w:styleId="ListParagraph">
+    <w:name w:val="List Paragraph"/>
+    <w:basedOn w:val="Normal"/>
+    <w:uiPriority w:val="34"/>
+    <w:qFormat/>
+    <w:rsid w:val="003e76fd"/>
+    <w:pPr>
+      <w:spacing w:before="0" w:after="0"/>
+      <w:ind w:left="720" w:hanging="0"/>
+      <w:contextualSpacing/>
+    </w:pPr>
+    <w:rPr/>
+  </w:style>
+  <w:style w:type="numbering" w:styleId="NoList" w:default="1">
+    <w:name w:val="No List"/>
+    <w:uiPriority w:val="99"/>
+    <w:semiHidden/>
+    <w:unhideWhenUsed/>
+    <w:qFormat/>
   </w:style>
   <w:style w:type="table" w:default="1" w:styleId="NormaleTabelle">
     <w:name w:val="Normal Table"/>
@@ -805,7 +1146,6 @@
     <w:semiHidden/>
     <w:unhideWhenUsed/>
     <w:tblPr>
-      <w:tblInd w:w="0" w:type="dxa"/>
       <w:tblCellMar>
         <w:top w:w="0" w:type="dxa"/>
         <w:left w:w="108" w:type="dxa"/>
@@ -813,46 +1153,6 @@
         <w:right w:w="108" w:type="dxa"/>
       </w:tblCellMar>
     </w:tblPr>
-  </w:style>
-  <w:style w:type="numbering" w:default="1" w:styleId="KeineListe">
-    <w:name w:val="No List"/>
-    <w:uiPriority w:val="99"/>
-    <w:semiHidden/>
-    <w:unhideWhenUsed/>
-  </w:style>
-  <w:style w:type="paragraph" w:styleId="Listenabsatz">
-    <w:name w:val="List Paragraph"/>
-    <w:basedOn w:val="Standard"/>
-    <w:uiPriority w:val="34"/>
-    <w:qFormat/>
-    <w:rsid w:val="003E76FD"/>
-    <w:pPr>
-      <w:ind w:left="720"/>
-      <w:contextualSpacing/>
-    </w:pPr>
-  </w:style>
-  <w:style w:type="character" w:styleId="Hyperlink">
-    <w:name w:val="Hyperlink"/>
-    <w:basedOn w:val="Absatz-Standardschriftart"/>
-    <w:uiPriority w:val="99"/>
-    <w:unhideWhenUsed/>
-    <w:rsid w:val="003E76FD"/>
-    <w:rPr>
-      <w:color w:val="0563C1" w:themeColor="hyperlink"/>
-      <w:u w:val="single"/>
-    </w:rPr>
-  </w:style>
-  <w:style w:type="character" w:styleId="NichtaufgelsteErwhnung">
-    <w:name w:val="Unresolved Mention"/>
-    <w:basedOn w:val="Absatz-Standardschriftart"/>
-    <w:uiPriority w:val="99"/>
-    <w:semiHidden/>
-    <w:unhideWhenUsed/>
-    <w:rsid w:val="003E76FD"/>
-    <w:rPr>
-      <w:color w:val="605E5C"/>
-      <w:shd w:val="clear" w:color="auto" w:fill="E1DFDD"/>
-    </w:rPr>
   </w:style>
 </w:styles>
 </file>

</xml_diff>

<commit_message>
small changes pandas and numpy tutorials
</commit_message>
<xml_diff>
--- a/Instructions for running python.docx
+++ b/Instructions for running python.docx
@@ -32,15 +32,7 @@
       </w:pPr>
       <w:r>
         <w:rPr/>
-        <w:t xml:space="preserve">I recommend </w:t>
-      </w:r>
-      <w:r>
-        <w:rPr/>
-        <w:t>using</w:t>
-      </w:r>
-      <w:r>
-        <w:rPr/>
-        <w:t xml:space="preserve"> VisualStudio Code (not VisualStudio!) as an editor, while not using Jupyter Notebooks: </w:t>
+        <w:t xml:space="preserve">I recommend using VisualStudio Code (not VisualStudio!) as an editor, while not using Jupyter Notebooks: </w:t>
       </w:r>
       <w:hyperlink r:id="rId2">
         <w:r>
@@ -52,11 +44,7 @@
       </w:hyperlink>
       <w:r>
         <w:rPr/>
-        <w:t xml:space="preserve">. </w:t>
-      </w:r>
-      <w:r>
-        <w:rPr/>
-        <w:t>All code editors are fine though.</w:t>
+        <w:t>. All code editors are fine though.</w:t>
       </w:r>
     </w:p>
     <w:p>
@@ -66,7 +54,7 @@
           <w:ilvl w:val="0"/>
           <w:numId w:val="0"/>
         </w:numPr>
-        <w:ind w:hanging="0"/>
+        <w:ind w:left="0" w:hanging="0"/>
         <w:rPr/>
       </w:pPr>
       <w:r>
@@ -124,11 +112,7 @@
       </w:pPr>
       <w:r>
         <w:rPr/>
-        <w:t xml:space="preserve">Install miniconda. </w:t>
-      </w:r>
-      <w:r>
-        <w:rPr/>
-        <w:t>IMPORTANT ON WINDOWS: Make sure you set the option for adding miniconda to your PATH environment variable during the installation process, so that the conda commands are found in the command prompt. The default option for this is not to add it, so make sure to CHECK THAT BOX when it comes up</w:t>
+        <w:t>Install miniconda. IMPORTANT ON WINDOWS: Make sure you set the option for adding miniconda to your PATH environment variable during the installation process, so that the conda commands are found in the command prompt. The default option for this is not to add it, so make sure to CHECK THAT BOX when it comes up</w:t>
       </w:r>
     </w:p>
     <w:p>
@@ -184,11 +168,7 @@
       </w:pPr>
       <w:r>
         <w:rPr/>
-        <w:t>Open a terminal in VSCode(Terminal→New</w:t>
-      </w:r>
-      <w:r>
-        <w:rPr/>
-        <w:t xml:space="preserve"> terminal) or elsewhere(Terminal, Windows Powershell, Anaconda Powershell/...)</w:t>
+        <w:t>Open a terminal in VSCode(Terminal→New terminal) or elsewhere(Terminal, Windows Powershell, Anaconda Powershell/...)</w:t>
       </w:r>
     </w:p>
     <w:p>
@@ -202,31 +182,15 @@
       </w:pPr>
       <w:r>
         <w:rPr/>
-        <w:t xml:space="preserve">Type “conda create -n </w:t>
-      </w:r>
-      <w:r>
-        <w:rPr/>
-        <w:t>test_env</w:t>
-      </w:r>
-      <w:r>
-        <w:rPr/>
-        <w:t xml:space="preserve">” to create a new virtual environment </w:t>
-      </w:r>
-      <w:r>
-        <w:rPr/>
-        <w:t>test_env, maybe you’ll have to type “conda inti” before</w:t>
-      </w:r>
-      <w:r>
-        <w:rPr/>
-        <w:t>. Th</w:t>
-      </w:r>
-      <w:r>
-        <w:rPr/>
-        <w:t>e new envirnoment</w:t>
-      </w:r>
-      <w:r>
-        <w:rPr/>
-        <w:t xml:space="preserve"> won’t have any packages, so that we can get used to creating our own environment.</w:t>
+        <w:t>Type “conda create -n test_env” to create a new virtual environment test_env, maybe you’ll have to type “conda ini</w:t>
+      </w:r>
+      <w:r>
+        <w:rPr/>
+        <w:t>t</w:t>
+      </w:r>
+      <w:r>
+        <w:rPr/>
+        <w:t>” before. The new environment won’t have any packages, so that we can get used to creating our own environment.</w:t>
       </w:r>
     </w:p>
     <w:p>
@@ -240,15 +204,7 @@
       </w:pPr>
       <w:r>
         <w:rPr/>
-        <w:t xml:space="preserve">Activate the environment with “conda activate </w:t>
-      </w:r>
-      <w:r>
-        <w:rPr/>
-        <w:t>test_env</w:t>
-      </w:r>
-      <w:r>
-        <w:rPr/>
-        <w:t>”.</w:t>
+        <w:t>Activate the environment with “conda activate test_env”.</w:t>
       </w:r>
     </w:p>
     <w:p>
@@ -323,15 +279,7 @@
       </w:pPr>
       <w:r>
         <w:rPr/>
-        <w:t xml:space="preserve">If all of this fails and you happen to have a google account, you can also run a jupyter notebook </w:t>
-      </w:r>
-      <w:r>
-        <w:rPr/>
-        <w:t xml:space="preserve">very flexibly </w:t>
-      </w:r>
-      <w:r>
-        <w:rPr/>
-        <w:t>on the google cloud here:</w:t>
+        <w:t>If all of this fails and you happen to have a google account, you can also run a jupyter notebook very flexibly on the google cloud here:</w:t>
       </w:r>
     </w:p>
     <w:p>
@@ -1017,6 +965,7 @@
     <w:qFormat/>
     <w:pPr>
       <w:widowControl/>
+      <w:suppressAutoHyphens w:val="true"/>
       <w:bidi w:val="0"/>
       <w:spacing w:before="0" w:after="0"/>
       <w:jc w:val="left"/>

</xml_diff>